<commit_message>
revue(CdC): Ajout de détail des modalités de livraison (sct 7)
</commit_message>
<xml_diff>
--- a/Livrables/S1/cahier_des_charges.docx
+++ b/Livrables/S1/cahier_des_charges.docx
@@ -1,6 +1,6 @@
 
 <file path=word/document.xml><?xml version="1.0" encoding="utf-8"?>
-<w:document xmlns:wpc="http://schemas.microsoft.com/office/word/2010/wordprocessingCanvas" xmlns:cx="http://schemas.microsoft.com/office/drawing/2014/chartex" xmlns:cx1="http://schemas.microsoft.com/office/drawing/2015/9/8/chartex" xmlns:cx2="http://schemas.microsoft.com/office/drawing/2015/10/21/chartex" xmlns:cx3="http://schemas.microsoft.com/office/drawing/2016/5/9/chartex" xmlns:cx4="http://schemas.microsoft.com/office/drawing/2016/5/10/chartex" xmlns:cx5="http://schemas.microsoft.com/office/drawing/2016/5/11/chartex" xmlns:cx6="http://schemas.microsoft.com/office/drawing/2016/5/12/chartex" xmlns:cx7="http://schemas.microsoft.com/office/drawing/2016/5/13/chartex" xmlns:cx8="http://schemas.microsoft.com/office/drawing/2016/5/14/chartex" xmlns:mc="http://schemas.openxmlformats.org/markup-compatibility/2006" xmlns:aink="http://schemas.microsoft.com/office/drawing/2016/ink" xmlns:am3d="http://schemas.microsoft.com/office/drawing/2017/model3d" xmlns:o="urn:schemas-microsoft-com:office:office" xmlns:oel="http://schemas.microsoft.com/office/2019/extlst" xmlns:r="http://schemas.openxmlformats.org/officeDocument/2006/relationships" xmlns:m="http://schemas.openxmlformats.org/officeDocument/2006/math" xmlns:v="urn:schemas-microsoft-com:vml" xmlns:wp14="http://schemas.microsoft.com/office/word/2010/wordprocessingDrawing" xmlns:wp="http://schemas.openxmlformats.org/drawingml/2006/wordprocessingDrawing" xmlns:w10="urn:schemas-microsoft-com:office:word" xmlns:w="http://schemas.openxmlformats.org/wordprocessingml/2006/main" xmlns:w14="http://schemas.microsoft.com/office/word/2010/wordml" xmlns:w15="http://schemas.microsoft.com/office/word/2012/wordml" xmlns:w16cex="http://schemas.microsoft.com/office/word/2018/wordml/cex" xmlns:w16cid="http://schemas.microsoft.com/office/word/2016/wordml/cid" xmlns:w16="http://schemas.microsoft.com/office/word/2018/wordml" xmlns:w16sdtdh="http://schemas.microsoft.com/office/word/2020/wordml/sdtdatahash" xmlns:w16se="http://schemas.microsoft.com/office/word/2015/wordml/symex" xmlns:wpg="http://schemas.microsoft.com/office/word/2010/wordprocessingGroup" xmlns:wpi="http://schemas.microsoft.com/office/word/2010/wordprocessingInk" xmlns:wne="http://schemas.microsoft.com/office/word/2006/wordml" xmlns:wps="http://schemas.microsoft.com/office/word/2010/wordprocessingShape" mc:Ignorable="w14 w15 w16se w16cid w16 w16cex w16sdtdh wp14">
+<w:document xmlns:wpc="http://schemas.microsoft.com/office/word/2010/wordprocessingCanvas" xmlns:cx="http://schemas.microsoft.com/office/drawing/2014/chartex" xmlns:cx1="http://schemas.microsoft.com/office/drawing/2015/9/8/chartex" xmlns:cx2="http://schemas.microsoft.com/office/drawing/2015/10/21/chartex" xmlns:cx3="http://schemas.microsoft.com/office/drawing/2016/5/9/chartex" xmlns:cx4="http://schemas.microsoft.com/office/drawing/2016/5/10/chartex" xmlns:cx5="http://schemas.microsoft.com/office/drawing/2016/5/11/chartex" xmlns:cx6="http://schemas.microsoft.com/office/drawing/2016/5/12/chartex" xmlns:cx7="http://schemas.microsoft.com/office/drawing/2016/5/13/chartex" xmlns:cx8="http://schemas.microsoft.com/office/drawing/2016/5/14/chartex" xmlns:mc="http://schemas.openxmlformats.org/markup-compatibility/2006" xmlns:aink="http://schemas.microsoft.com/office/drawing/2016/ink" xmlns:am3d="http://schemas.microsoft.com/office/drawing/2017/model3d" xmlns:o="urn:schemas-microsoft-com:office:office" xmlns:oel="http://schemas.microsoft.com/office/2019/extlst" xmlns:r="http://schemas.openxmlformats.org/officeDocument/2006/relationships" xmlns:m="http://schemas.openxmlformats.org/officeDocument/2006/math" xmlns:v="urn:schemas-microsoft-com:vml" xmlns:wp14="http://schemas.microsoft.com/office/word/2010/wordprocessingDrawing" xmlns:wp="http://schemas.openxmlformats.org/drawingml/2006/wordprocessingDrawing" xmlns:w10="urn:schemas-microsoft-com:office:word" xmlns:w="http://schemas.openxmlformats.org/wordprocessingml/2006/main" xmlns:w14="http://schemas.microsoft.com/office/word/2010/wordml" xmlns:w15="http://schemas.microsoft.com/office/word/2012/wordml" xmlns:w16cex="http://schemas.microsoft.com/office/word/2018/wordml/cex" xmlns:w16cid="http://schemas.microsoft.com/office/word/2016/wordml/cid" xmlns:w16="http://schemas.microsoft.com/office/word/2018/wordml" xmlns:w16du="http://schemas.microsoft.com/office/word/2023/wordml/word16du" xmlns:w16sdtdh="http://schemas.microsoft.com/office/word/2020/wordml/sdtdatahash" xmlns:w16sdtfl="http://schemas.microsoft.com/office/word/2024/wordml/sdtformatlock" xmlns:w16se="http://schemas.microsoft.com/office/word/2015/wordml/symex" xmlns:wpg="http://schemas.microsoft.com/office/word/2010/wordprocessingGroup" xmlns:wpi="http://schemas.microsoft.com/office/word/2010/wordprocessingInk" xmlns:wne="http://schemas.microsoft.com/office/word/2006/wordml" xmlns:wps="http://schemas.microsoft.com/office/word/2010/wordprocessingShape" mc:Ignorable="w14 w15 w16se w16cid w16 w16cex w16sdtdh w16sdtfl w16du wp14">
   <w:body>
     <w:p>
       <w:pPr>
@@ -2215,7 +2215,6 @@
           <w:szCs w:val="24"/>
           <w:u w:val="single"/>
         </w:rPr>
-        <w:lastRenderedPageBreak/>
         <w:t>Côté élève :</w:t>
       </w:r>
     </w:p>
@@ -2400,12 +2399,94 @@
       </w:pPr>
       <w:r>
         <w:rPr>
-          <w:i/>
-          <w:iCs/>
           <w:lang w:val="fr-FR"/>
         </w:rPr>
         <w:t xml:space="preserve"> Application (deux partie client et service)</w:t>
       </w:r>
+    </w:p>
+    <w:p>
+      <w:pPr>
+        <w:pStyle w:val="western"/>
+        <w:spacing w:beforeAutospacing="0" w:after="0"/>
+        <w:rPr>
+          <w:lang w:val="fr-FR"/>
+        </w:rPr>
+      </w:pPr>
+    </w:p>
+    <w:p>
+      <w:pPr>
+        <w:pStyle w:val="NormalWeb"/>
+        <w:spacing w:after="0" w:line="360" w:lineRule="auto"/>
+        <w:ind w:left="454"/>
+        <w:jc w:val="both"/>
+        <w:rPr>
+          <w:rFonts w:ascii="Arial" w:hAnsi="Arial" w:cs="Arial"/>
+          <w:sz w:val="22"/>
+          <w:szCs w:val="22"/>
+          <w:lang w:val="fr-FR"/>
+        </w:rPr>
+      </w:pPr>
+      <w:r>
+        <w:rPr>
+          <w:rFonts w:ascii="Arial" w:hAnsi="Arial" w:cs="Arial"/>
+          <w:sz w:val="22"/>
+          <w:szCs w:val="22"/>
+          <w:lang w:val="fr-FR"/>
+        </w:rPr>
+        <w:t xml:space="preserve">Une livraison est effectuée en créant une release dans le repo GitHub et en envoyant un lien sur cette release aux destinataires. </w:t>
+      </w:r>
+    </w:p>
+    <w:p>
+      <w:pPr>
+        <w:pStyle w:val="NormalWeb"/>
+        <w:spacing w:after="0" w:line="360" w:lineRule="auto"/>
+        <w:ind w:left="454"/>
+        <w:jc w:val="both"/>
+        <w:rPr>
+          <w:rFonts w:ascii="Arial" w:hAnsi="Arial" w:cs="Arial"/>
+          <w:sz w:val="22"/>
+          <w:szCs w:val="22"/>
+          <w:lang w:val="fr-FR"/>
+        </w:rPr>
+      </w:pPr>
+      <w:r>
+        <w:rPr>
+          <w:rFonts w:ascii="Arial" w:hAnsi="Arial" w:cs="Arial"/>
+          <w:sz w:val="22"/>
+          <w:szCs w:val="22"/>
+          <w:lang w:val="fr-FR"/>
+        </w:rPr>
+        <w:t xml:space="preserve">Le rapport (en l’état) et le journal de travail sont attachés en format </w:t>
+      </w:r>
+      <w:proofErr w:type="spellStart"/>
+      <w:r>
+        <w:rPr>
+          <w:rFonts w:ascii="Arial" w:hAnsi="Arial" w:cs="Arial"/>
+          <w:sz w:val="22"/>
+          <w:szCs w:val="22"/>
+          <w:lang w:val="fr-FR"/>
+        </w:rPr>
+        <w:t>pdf</w:t>
+      </w:r>
+      <w:proofErr w:type="spellEnd"/>
+      <w:r>
+        <w:rPr>
+          <w:rFonts w:ascii="Arial" w:hAnsi="Arial" w:cs="Arial"/>
+          <w:sz w:val="22"/>
+          <w:szCs w:val="22"/>
+          <w:lang w:val="fr-FR"/>
+        </w:rPr>
+        <w:t xml:space="preserve"> à chaque release</w:t>
+      </w:r>
+    </w:p>
+    <w:p>
+      <w:pPr>
+        <w:pStyle w:val="western"/>
+        <w:spacing w:beforeAutospacing="0" w:after="0"/>
+        <w:rPr>
+          <w:lang w:val="fr-FR"/>
+        </w:rPr>
+      </w:pPr>
     </w:p>
     <w:p>
       <w:pPr>
@@ -2485,8 +2566,6 @@
       </w:pPr>
       <w:r>
         <w:rPr>
-          <w:i/>
-          <w:iCs/>
           <w:lang w:val="fr-FR"/>
         </w:rPr>
         <w:t>Management des ressource bloquées</w:t>
@@ -2506,8 +2585,6 @@
       </w:pPr>
       <w:r>
         <w:rPr>
-          <w:i/>
-          <w:iCs/>
           <w:lang w:val="fr-FR"/>
         </w:rPr>
         <w:t>Robustesse de la connexion entre les machines</w:t>
@@ -2527,40 +2604,30 @@
       </w:pPr>
       <w:r>
         <w:rPr>
-          <w:i/>
-          <w:iCs/>
           <w:lang w:val="fr-FR"/>
         </w:rPr>
         <w:t xml:space="preserve">Le prof introduit le nom d’une classe et les </w:t>
       </w:r>
       <w:r>
         <w:rPr>
-          <w:i/>
-          <w:iCs/>
           <w:lang w:val="fr-FR"/>
         </w:rPr>
         <w:t>postes</w:t>
       </w:r>
       <w:r>
         <w:rPr>
-          <w:i/>
-          <w:iCs/>
           <w:lang w:val="fr-FR"/>
         </w:rPr>
         <w:t xml:space="preserve"> allumé et les </w:t>
       </w:r>
       <w:r>
         <w:rPr>
-          <w:i/>
-          <w:iCs/>
           <w:lang w:val="fr-FR"/>
         </w:rPr>
         <w:t>poste</w:t>
       </w:r>
       <w:r>
         <w:rPr>
-          <w:i/>
-          <w:iCs/>
           <w:lang w:val="fr-FR"/>
         </w:rPr>
         <w:t xml:space="preserve"> avec l’agent allumés sont détectés automatiquement</w:t>
@@ -2580,8 +2647,6 @@
       </w:pPr>
       <w:r>
         <w:rPr>
-          <w:i/>
-          <w:iCs/>
           <w:lang w:val="fr-FR"/>
         </w:rPr>
         <w:t>Le prof peut démarrer une vérification sur la salle qu’il vise avec sa sous liste de ressource interdites</w:t>
@@ -2601,8 +2666,6 @@
       </w:pPr>
       <w:r>
         <w:rPr>
-          <w:i/>
-          <w:iCs/>
           <w:lang w:val="fr-FR"/>
         </w:rPr>
         <w:t>Le prof reçoit une notification quand un dépassement est détecté</w:t>
@@ -2622,8 +2685,6 @@
       </w:pPr>
       <w:r>
         <w:rPr>
-          <w:i/>
-          <w:iCs/>
           <w:lang w:val="fr-FR"/>
         </w:rPr>
         <w:t>L’élève reçoit une notification quand un dépassement est détecté</w:t>
@@ -2643,8 +2704,6 @@
       </w:pPr>
       <w:r>
         <w:rPr>
-          <w:i/>
-          <w:iCs/>
           <w:lang w:val="fr-FR"/>
         </w:rPr>
         <w:t>Le prof peut consulter les dépassements une fois la session terminée</w:t>
@@ -2677,7 +2736,6 @@
         <w:ind w:left="720" w:hanging="360"/>
       </w:pPr>
       <w:r>
-        <w:lastRenderedPageBreak/>
         <w:t>LIDATION</w:t>
       </w:r>
     </w:p>
@@ -3120,7 +3178,7 @@
 </file>
 
 <file path=word/endnotes.xml><?xml version="1.0" encoding="utf-8"?>
-<w:endnotes xmlns:wpc="http://schemas.microsoft.com/office/word/2010/wordprocessingCanvas" xmlns:cx="http://schemas.microsoft.com/office/drawing/2014/chartex" xmlns:cx1="http://schemas.microsoft.com/office/drawing/2015/9/8/chartex" xmlns:cx2="http://schemas.microsoft.com/office/drawing/2015/10/21/chartex" xmlns:cx3="http://schemas.microsoft.com/office/drawing/2016/5/9/chartex" xmlns:cx4="http://schemas.microsoft.com/office/drawing/2016/5/10/chartex" xmlns:cx5="http://schemas.microsoft.com/office/drawing/2016/5/11/chartex" xmlns:cx6="http://schemas.microsoft.com/office/drawing/2016/5/12/chartex" xmlns:cx7="http://schemas.microsoft.com/office/drawing/2016/5/13/chartex" xmlns:cx8="http://schemas.microsoft.com/office/drawing/2016/5/14/chartex" xmlns:mc="http://schemas.openxmlformats.org/markup-compatibility/2006" xmlns:aink="http://schemas.microsoft.com/office/drawing/2016/ink" xmlns:am3d="http://schemas.microsoft.com/office/drawing/2017/model3d" xmlns:o="urn:schemas-microsoft-com:office:office" xmlns:oel="http://schemas.microsoft.com/office/2019/extlst" xmlns:r="http://schemas.openxmlformats.org/officeDocument/2006/relationships" xmlns:m="http://schemas.openxmlformats.org/officeDocument/2006/math" xmlns:v="urn:schemas-microsoft-com:vml" xmlns:wp14="http://schemas.microsoft.com/office/word/2010/wordprocessingDrawing" xmlns:wp="http://schemas.openxmlformats.org/drawingml/2006/wordprocessingDrawing" xmlns:w10="urn:schemas-microsoft-com:office:word" xmlns:w="http://schemas.openxmlformats.org/wordprocessingml/2006/main" xmlns:w14="http://schemas.microsoft.com/office/word/2010/wordml" xmlns:w15="http://schemas.microsoft.com/office/word/2012/wordml" xmlns:w16cex="http://schemas.microsoft.com/office/word/2018/wordml/cex" xmlns:w16cid="http://schemas.microsoft.com/office/word/2016/wordml/cid" xmlns:w16="http://schemas.microsoft.com/office/word/2018/wordml" xmlns:w16sdtdh="http://schemas.microsoft.com/office/word/2020/wordml/sdtdatahash" xmlns:w16se="http://schemas.microsoft.com/office/word/2015/wordml/symex" xmlns:wpg="http://schemas.microsoft.com/office/word/2010/wordprocessingGroup" xmlns:wpi="http://schemas.microsoft.com/office/word/2010/wordprocessingInk" xmlns:wne="http://schemas.microsoft.com/office/word/2006/wordml" xmlns:wps="http://schemas.microsoft.com/office/word/2010/wordprocessingShape" mc:Ignorable="w14 w15 w16se w16cid w16 w16cex w16sdtdh wp14">
+<w:endnotes xmlns:wpc="http://schemas.microsoft.com/office/word/2010/wordprocessingCanvas" xmlns:cx="http://schemas.microsoft.com/office/drawing/2014/chartex" xmlns:cx1="http://schemas.microsoft.com/office/drawing/2015/9/8/chartex" xmlns:cx2="http://schemas.microsoft.com/office/drawing/2015/10/21/chartex" xmlns:cx3="http://schemas.microsoft.com/office/drawing/2016/5/9/chartex" xmlns:cx4="http://schemas.microsoft.com/office/drawing/2016/5/10/chartex" xmlns:cx5="http://schemas.microsoft.com/office/drawing/2016/5/11/chartex" xmlns:cx6="http://schemas.microsoft.com/office/drawing/2016/5/12/chartex" xmlns:cx7="http://schemas.microsoft.com/office/drawing/2016/5/13/chartex" xmlns:cx8="http://schemas.microsoft.com/office/drawing/2016/5/14/chartex" xmlns:mc="http://schemas.openxmlformats.org/markup-compatibility/2006" xmlns:aink="http://schemas.microsoft.com/office/drawing/2016/ink" xmlns:am3d="http://schemas.microsoft.com/office/drawing/2017/model3d" xmlns:o="urn:schemas-microsoft-com:office:office" xmlns:oel="http://schemas.microsoft.com/office/2019/extlst" xmlns:r="http://schemas.openxmlformats.org/officeDocument/2006/relationships" xmlns:m="http://schemas.openxmlformats.org/officeDocument/2006/math" xmlns:v="urn:schemas-microsoft-com:vml" xmlns:wp14="http://schemas.microsoft.com/office/word/2010/wordprocessingDrawing" xmlns:wp="http://schemas.openxmlformats.org/drawingml/2006/wordprocessingDrawing" xmlns:w10="urn:schemas-microsoft-com:office:word" xmlns:w="http://schemas.openxmlformats.org/wordprocessingml/2006/main" xmlns:w14="http://schemas.microsoft.com/office/word/2010/wordml" xmlns:w15="http://schemas.microsoft.com/office/word/2012/wordml" xmlns:w16cex="http://schemas.microsoft.com/office/word/2018/wordml/cex" xmlns:w16cid="http://schemas.microsoft.com/office/word/2016/wordml/cid" xmlns:w16="http://schemas.microsoft.com/office/word/2018/wordml" xmlns:w16du="http://schemas.microsoft.com/office/word/2023/wordml/word16du" xmlns:w16sdtdh="http://schemas.microsoft.com/office/word/2020/wordml/sdtdatahash" xmlns:w16sdtfl="http://schemas.microsoft.com/office/word/2024/wordml/sdtformatlock" xmlns:w16se="http://schemas.microsoft.com/office/word/2015/wordml/symex" xmlns:wpg="http://schemas.microsoft.com/office/word/2010/wordprocessingGroup" xmlns:wpi="http://schemas.microsoft.com/office/word/2010/wordprocessingInk" xmlns:wne="http://schemas.microsoft.com/office/word/2006/wordml" xmlns:wps="http://schemas.microsoft.com/office/word/2010/wordprocessingShape" mc:Ignorable="w14 w15 w16se w16cid w16 w16cex w16sdtdh w16sdtfl w16du wp14">
   <w:endnote w:type="separator" w:id="-1">
     <w:p>
       <w:pPr>
@@ -3145,7 +3203,7 @@
 </file>
 
 <file path=word/footer1.xml><?xml version="1.0" encoding="utf-8"?>
-<w:ftr xmlns:wpc="http://schemas.microsoft.com/office/word/2010/wordprocessingCanvas" xmlns:cx="http://schemas.microsoft.com/office/drawing/2014/chartex" xmlns:cx1="http://schemas.microsoft.com/office/drawing/2015/9/8/chartex" xmlns:cx2="http://schemas.microsoft.com/office/drawing/2015/10/21/chartex" xmlns:cx3="http://schemas.microsoft.com/office/drawing/2016/5/9/chartex" xmlns:cx4="http://schemas.microsoft.com/office/drawing/2016/5/10/chartex" xmlns:cx5="http://schemas.microsoft.com/office/drawing/2016/5/11/chartex" xmlns:cx6="http://schemas.microsoft.com/office/drawing/2016/5/12/chartex" xmlns:cx7="http://schemas.microsoft.com/office/drawing/2016/5/13/chartex" xmlns:cx8="http://schemas.microsoft.com/office/drawing/2016/5/14/chartex" xmlns:mc="http://schemas.openxmlformats.org/markup-compatibility/2006" xmlns:aink="http://schemas.microsoft.com/office/drawing/2016/ink" xmlns:am3d="http://schemas.microsoft.com/office/drawing/2017/model3d" xmlns:o="urn:schemas-microsoft-com:office:office" xmlns:oel="http://schemas.microsoft.com/office/2019/extlst" xmlns:r="http://schemas.openxmlformats.org/officeDocument/2006/relationships" xmlns:m="http://schemas.openxmlformats.org/officeDocument/2006/math" xmlns:v="urn:schemas-microsoft-com:vml" xmlns:wp14="http://schemas.microsoft.com/office/word/2010/wordprocessingDrawing" xmlns:wp="http://schemas.openxmlformats.org/drawingml/2006/wordprocessingDrawing" xmlns:w10="urn:schemas-microsoft-com:office:word" xmlns:w="http://schemas.openxmlformats.org/wordprocessingml/2006/main" xmlns:w14="http://schemas.microsoft.com/office/word/2010/wordml" xmlns:w15="http://schemas.microsoft.com/office/word/2012/wordml" xmlns:w16cex="http://schemas.microsoft.com/office/word/2018/wordml/cex" xmlns:w16cid="http://schemas.microsoft.com/office/word/2016/wordml/cid" xmlns:w16="http://schemas.microsoft.com/office/word/2018/wordml" xmlns:w16sdtdh="http://schemas.microsoft.com/office/word/2020/wordml/sdtdatahash" xmlns:w16se="http://schemas.microsoft.com/office/word/2015/wordml/symex" xmlns:wpg="http://schemas.microsoft.com/office/word/2010/wordprocessingGroup" xmlns:wpi="http://schemas.microsoft.com/office/word/2010/wordprocessingInk" xmlns:wne="http://schemas.microsoft.com/office/word/2006/wordml" xmlns:wps="http://schemas.microsoft.com/office/word/2010/wordprocessingShape" mc:Ignorable="w14 w15 w16se w16cid w16 w16cex w16sdtdh wp14">
+<w:ftr xmlns:wpc="http://schemas.microsoft.com/office/word/2010/wordprocessingCanvas" xmlns:cx="http://schemas.microsoft.com/office/drawing/2014/chartex" xmlns:cx1="http://schemas.microsoft.com/office/drawing/2015/9/8/chartex" xmlns:cx2="http://schemas.microsoft.com/office/drawing/2015/10/21/chartex" xmlns:cx3="http://schemas.microsoft.com/office/drawing/2016/5/9/chartex" xmlns:cx4="http://schemas.microsoft.com/office/drawing/2016/5/10/chartex" xmlns:cx5="http://schemas.microsoft.com/office/drawing/2016/5/11/chartex" xmlns:cx6="http://schemas.microsoft.com/office/drawing/2016/5/12/chartex" xmlns:cx7="http://schemas.microsoft.com/office/drawing/2016/5/13/chartex" xmlns:cx8="http://schemas.microsoft.com/office/drawing/2016/5/14/chartex" xmlns:mc="http://schemas.openxmlformats.org/markup-compatibility/2006" xmlns:aink="http://schemas.microsoft.com/office/drawing/2016/ink" xmlns:am3d="http://schemas.microsoft.com/office/drawing/2017/model3d" xmlns:o="urn:schemas-microsoft-com:office:office" xmlns:oel="http://schemas.microsoft.com/office/2019/extlst" xmlns:r="http://schemas.openxmlformats.org/officeDocument/2006/relationships" xmlns:m="http://schemas.openxmlformats.org/officeDocument/2006/math" xmlns:v="urn:schemas-microsoft-com:vml" xmlns:wp14="http://schemas.microsoft.com/office/word/2010/wordprocessingDrawing" xmlns:wp="http://schemas.openxmlformats.org/drawingml/2006/wordprocessingDrawing" xmlns:w10="urn:schemas-microsoft-com:office:word" xmlns:w="http://schemas.openxmlformats.org/wordprocessingml/2006/main" xmlns:w14="http://schemas.microsoft.com/office/word/2010/wordml" xmlns:w15="http://schemas.microsoft.com/office/word/2012/wordml" xmlns:w16cex="http://schemas.microsoft.com/office/word/2018/wordml/cex" xmlns:w16cid="http://schemas.microsoft.com/office/word/2016/wordml/cid" xmlns:w16="http://schemas.microsoft.com/office/word/2018/wordml" xmlns:w16du="http://schemas.microsoft.com/office/word/2023/wordml/word16du" xmlns:w16sdtdh="http://schemas.microsoft.com/office/word/2020/wordml/sdtdatahash" xmlns:w16sdtfl="http://schemas.microsoft.com/office/word/2024/wordml/sdtformatlock" xmlns:w16se="http://schemas.microsoft.com/office/word/2015/wordml/symex" xmlns:wpg="http://schemas.microsoft.com/office/word/2010/wordprocessingGroup" xmlns:wpi="http://schemas.microsoft.com/office/word/2010/wordprocessingInk" xmlns:wne="http://schemas.microsoft.com/office/word/2006/wordml" xmlns:wps="http://schemas.microsoft.com/office/word/2010/wordprocessingShape" mc:Ignorable="w14 w15 w16se w16cid w16 w16cex w16sdtdh w16sdtfl w16du wp14">
   <w:sdt>
     <w:sdtPr>
       <w:id w:val="1280682648"/>
@@ -3415,7 +3473,7 @@
 </file>
 
 <file path=word/footnotes.xml><?xml version="1.0" encoding="utf-8"?>
-<w:footnotes xmlns:wpc="http://schemas.microsoft.com/office/word/2010/wordprocessingCanvas" xmlns:cx="http://schemas.microsoft.com/office/drawing/2014/chartex" xmlns:cx1="http://schemas.microsoft.com/office/drawing/2015/9/8/chartex" xmlns:cx2="http://schemas.microsoft.com/office/drawing/2015/10/21/chartex" xmlns:cx3="http://schemas.microsoft.com/office/drawing/2016/5/9/chartex" xmlns:cx4="http://schemas.microsoft.com/office/drawing/2016/5/10/chartex" xmlns:cx5="http://schemas.microsoft.com/office/drawing/2016/5/11/chartex" xmlns:cx6="http://schemas.microsoft.com/office/drawing/2016/5/12/chartex" xmlns:cx7="http://schemas.microsoft.com/office/drawing/2016/5/13/chartex" xmlns:cx8="http://schemas.microsoft.com/office/drawing/2016/5/14/chartex" xmlns:mc="http://schemas.openxmlformats.org/markup-compatibility/2006" xmlns:aink="http://schemas.microsoft.com/office/drawing/2016/ink" xmlns:am3d="http://schemas.microsoft.com/office/drawing/2017/model3d" xmlns:o="urn:schemas-microsoft-com:office:office" xmlns:oel="http://schemas.microsoft.com/office/2019/extlst" xmlns:r="http://schemas.openxmlformats.org/officeDocument/2006/relationships" xmlns:m="http://schemas.openxmlformats.org/officeDocument/2006/math" xmlns:v="urn:schemas-microsoft-com:vml" xmlns:wp14="http://schemas.microsoft.com/office/word/2010/wordprocessingDrawing" xmlns:wp="http://schemas.openxmlformats.org/drawingml/2006/wordprocessingDrawing" xmlns:w10="urn:schemas-microsoft-com:office:word" xmlns:w="http://schemas.openxmlformats.org/wordprocessingml/2006/main" xmlns:w14="http://schemas.microsoft.com/office/word/2010/wordml" xmlns:w15="http://schemas.microsoft.com/office/word/2012/wordml" xmlns:w16cex="http://schemas.microsoft.com/office/word/2018/wordml/cex" xmlns:w16cid="http://schemas.microsoft.com/office/word/2016/wordml/cid" xmlns:w16="http://schemas.microsoft.com/office/word/2018/wordml" xmlns:w16sdtdh="http://schemas.microsoft.com/office/word/2020/wordml/sdtdatahash" xmlns:w16se="http://schemas.microsoft.com/office/word/2015/wordml/symex" xmlns:wpg="http://schemas.microsoft.com/office/word/2010/wordprocessingGroup" xmlns:wpi="http://schemas.microsoft.com/office/word/2010/wordprocessingInk" xmlns:wne="http://schemas.microsoft.com/office/word/2006/wordml" xmlns:wps="http://schemas.microsoft.com/office/word/2010/wordprocessingShape" mc:Ignorable="w14 w15 w16se w16cid w16 w16cex w16sdtdh wp14">
+<w:footnotes xmlns:wpc="http://schemas.microsoft.com/office/word/2010/wordprocessingCanvas" xmlns:cx="http://schemas.microsoft.com/office/drawing/2014/chartex" xmlns:cx1="http://schemas.microsoft.com/office/drawing/2015/9/8/chartex" xmlns:cx2="http://schemas.microsoft.com/office/drawing/2015/10/21/chartex" xmlns:cx3="http://schemas.microsoft.com/office/drawing/2016/5/9/chartex" xmlns:cx4="http://schemas.microsoft.com/office/drawing/2016/5/10/chartex" xmlns:cx5="http://schemas.microsoft.com/office/drawing/2016/5/11/chartex" xmlns:cx6="http://schemas.microsoft.com/office/drawing/2016/5/12/chartex" xmlns:cx7="http://schemas.microsoft.com/office/drawing/2016/5/13/chartex" xmlns:cx8="http://schemas.microsoft.com/office/drawing/2016/5/14/chartex" xmlns:mc="http://schemas.openxmlformats.org/markup-compatibility/2006" xmlns:aink="http://schemas.microsoft.com/office/drawing/2016/ink" xmlns:am3d="http://schemas.microsoft.com/office/drawing/2017/model3d" xmlns:o="urn:schemas-microsoft-com:office:office" xmlns:oel="http://schemas.microsoft.com/office/2019/extlst" xmlns:r="http://schemas.openxmlformats.org/officeDocument/2006/relationships" xmlns:m="http://schemas.openxmlformats.org/officeDocument/2006/math" xmlns:v="urn:schemas-microsoft-com:vml" xmlns:wp14="http://schemas.microsoft.com/office/word/2010/wordprocessingDrawing" xmlns:wp="http://schemas.openxmlformats.org/drawingml/2006/wordprocessingDrawing" xmlns:w10="urn:schemas-microsoft-com:office:word" xmlns:w="http://schemas.openxmlformats.org/wordprocessingml/2006/main" xmlns:w14="http://schemas.microsoft.com/office/word/2010/wordml" xmlns:w15="http://schemas.microsoft.com/office/word/2012/wordml" xmlns:w16cex="http://schemas.microsoft.com/office/word/2018/wordml/cex" xmlns:w16cid="http://schemas.microsoft.com/office/word/2016/wordml/cid" xmlns:w16="http://schemas.microsoft.com/office/word/2018/wordml" xmlns:w16du="http://schemas.microsoft.com/office/word/2023/wordml/word16du" xmlns:w16sdtdh="http://schemas.microsoft.com/office/word/2020/wordml/sdtdatahash" xmlns:w16sdtfl="http://schemas.microsoft.com/office/word/2024/wordml/sdtformatlock" xmlns:w16se="http://schemas.microsoft.com/office/word/2015/wordml/symex" xmlns:wpg="http://schemas.microsoft.com/office/word/2010/wordprocessingGroup" xmlns:wpi="http://schemas.microsoft.com/office/word/2010/wordprocessingInk" xmlns:wne="http://schemas.microsoft.com/office/word/2006/wordml" xmlns:wps="http://schemas.microsoft.com/office/word/2010/wordprocessingShape" mc:Ignorable="w14 w15 w16se w16cid w16 w16cex w16sdtdh w16sdtfl w16du wp14">
   <w:footnote w:type="separator" w:id="-1">
     <w:p>
       <w:pPr>
@@ -3440,7 +3498,7 @@
 </file>
 
 <file path=word/header1.xml><?xml version="1.0" encoding="utf-8"?>
-<w:hdr xmlns:wpc="http://schemas.microsoft.com/office/word/2010/wordprocessingCanvas" xmlns:cx="http://schemas.microsoft.com/office/drawing/2014/chartex" xmlns:cx1="http://schemas.microsoft.com/office/drawing/2015/9/8/chartex" xmlns:cx2="http://schemas.microsoft.com/office/drawing/2015/10/21/chartex" xmlns:cx3="http://schemas.microsoft.com/office/drawing/2016/5/9/chartex" xmlns:cx4="http://schemas.microsoft.com/office/drawing/2016/5/10/chartex" xmlns:cx5="http://schemas.microsoft.com/office/drawing/2016/5/11/chartex" xmlns:cx6="http://schemas.microsoft.com/office/drawing/2016/5/12/chartex" xmlns:cx7="http://schemas.microsoft.com/office/drawing/2016/5/13/chartex" xmlns:cx8="http://schemas.microsoft.com/office/drawing/2016/5/14/chartex" xmlns:mc="http://schemas.openxmlformats.org/markup-compatibility/2006" xmlns:aink="http://schemas.microsoft.com/office/drawing/2016/ink" xmlns:am3d="http://schemas.microsoft.com/office/drawing/2017/model3d" xmlns:o="urn:schemas-microsoft-com:office:office" xmlns:oel="http://schemas.microsoft.com/office/2019/extlst" xmlns:r="http://schemas.openxmlformats.org/officeDocument/2006/relationships" xmlns:m="http://schemas.openxmlformats.org/officeDocument/2006/math" xmlns:v="urn:schemas-microsoft-com:vml" xmlns:wp14="http://schemas.microsoft.com/office/word/2010/wordprocessingDrawing" xmlns:wp="http://schemas.openxmlformats.org/drawingml/2006/wordprocessingDrawing" xmlns:w10="urn:schemas-microsoft-com:office:word" xmlns:w="http://schemas.openxmlformats.org/wordprocessingml/2006/main" xmlns:w14="http://schemas.microsoft.com/office/word/2010/wordml" xmlns:w15="http://schemas.microsoft.com/office/word/2012/wordml" xmlns:w16cex="http://schemas.microsoft.com/office/word/2018/wordml/cex" xmlns:w16cid="http://schemas.microsoft.com/office/word/2016/wordml/cid" xmlns:w16="http://schemas.microsoft.com/office/word/2018/wordml" xmlns:w16sdtdh="http://schemas.microsoft.com/office/word/2020/wordml/sdtdatahash" xmlns:w16se="http://schemas.microsoft.com/office/word/2015/wordml/symex" xmlns:wpg="http://schemas.microsoft.com/office/word/2010/wordprocessingGroup" xmlns:wpi="http://schemas.microsoft.com/office/word/2010/wordprocessingInk" xmlns:wne="http://schemas.microsoft.com/office/word/2006/wordml" xmlns:wps="http://schemas.microsoft.com/office/word/2010/wordprocessingShape" mc:Ignorable="w14 w15 w16se w16cid w16 w16cex w16sdtdh wp14">
+<w:hdr xmlns:wpc="http://schemas.microsoft.com/office/word/2010/wordprocessingCanvas" xmlns:cx="http://schemas.microsoft.com/office/drawing/2014/chartex" xmlns:cx1="http://schemas.microsoft.com/office/drawing/2015/9/8/chartex" xmlns:cx2="http://schemas.microsoft.com/office/drawing/2015/10/21/chartex" xmlns:cx3="http://schemas.microsoft.com/office/drawing/2016/5/9/chartex" xmlns:cx4="http://schemas.microsoft.com/office/drawing/2016/5/10/chartex" xmlns:cx5="http://schemas.microsoft.com/office/drawing/2016/5/11/chartex" xmlns:cx6="http://schemas.microsoft.com/office/drawing/2016/5/12/chartex" xmlns:cx7="http://schemas.microsoft.com/office/drawing/2016/5/13/chartex" xmlns:cx8="http://schemas.microsoft.com/office/drawing/2016/5/14/chartex" xmlns:mc="http://schemas.openxmlformats.org/markup-compatibility/2006" xmlns:aink="http://schemas.microsoft.com/office/drawing/2016/ink" xmlns:am3d="http://schemas.microsoft.com/office/drawing/2017/model3d" xmlns:o="urn:schemas-microsoft-com:office:office" xmlns:oel="http://schemas.microsoft.com/office/2019/extlst" xmlns:r="http://schemas.openxmlformats.org/officeDocument/2006/relationships" xmlns:m="http://schemas.openxmlformats.org/officeDocument/2006/math" xmlns:v="urn:schemas-microsoft-com:vml" xmlns:wp14="http://schemas.microsoft.com/office/word/2010/wordprocessingDrawing" xmlns:wp="http://schemas.openxmlformats.org/drawingml/2006/wordprocessingDrawing" xmlns:w10="urn:schemas-microsoft-com:office:word" xmlns:w="http://schemas.openxmlformats.org/wordprocessingml/2006/main" xmlns:w14="http://schemas.microsoft.com/office/word/2010/wordml" xmlns:w15="http://schemas.microsoft.com/office/word/2012/wordml" xmlns:w16cex="http://schemas.microsoft.com/office/word/2018/wordml/cex" xmlns:w16cid="http://schemas.microsoft.com/office/word/2016/wordml/cid" xmlns:w16="http://schemas.microsoft.com/office/word/2018/wordml" xmlns:w16du="http://schemas.microsoft.com/office/word/2023/wordml/word16du" xmlns:w16sdtdh="http://schemas.microsoft.com/office/word/2020/wordml/sdtdatahash" xmlns:w16sdtfl="http://schemas.microsoft.com/office/word/2024/wordml/sdtformatlock" xmlns:w16se="http://schemas.microsoft.com/office/word/2015/wordml/symex" xmlns:wpg="http://schemas.microsoft.com/office/word/2010/wordprocessingGroup" xmlns:wpi="http://schemas.microsoft.com/office/word/2010/wordprocessingInk" xmlns:wne="http://schemas.microsoft.com/office/word/2006/wordml" xmlns:wps="http://schemas.microsoft.com/office/word/2010/wordprocessingShape" mc:Ignorable="w14 w15 w16se w16cid w16 w16cex w16sdtdh w16sdtfl w16du wp14">
   <w:p>
     <w:pPr>
       <w:pStyle w:val="En-tte"/>
@@ -3553,7 +3611,7 @@
 </file>
 
 <file path=word/numbering.xml><?xml version="1.0" encoding="utf-8"?>
-<w:numbering xmlns:wpc="http://schemas.microsoft.com/office/word/2010/wordprocessingCanvas" xmlns:cx="http://schemas.microsoft.com/office/drawing/2014/chartex" xmlns:cx1="http://schemas.microsoft.com/office/drawing/2015/9/8/chartex" xmlns:cx2="http://schemas.microsoft.com/office/drawing/2015/10/21/chartex" xmlns:cx3="http://schemas.microsoft.com/office/drawing/2016/5/9/chartex" xmlns:cx4="http://schemas.microsoft.com/office/drawing/2016/5/10/chartex" xmlns:cx5="http://schemas.microsoft.com/office/drawing/2016/5/11/chartex" xmlns:cx6="http://schemas.microsoft.com/office/drawing/2016/5/12/chartex" xmlns:cx7="http://schemas.microsoft.com/office/drawing/2016/5/13/chartex" xmlns:cx8="http://schemas.microsoft.com/office/drawing/2016/5/14/chartex" xmlns:mc="http://schemas.openxmlformats.org/markup-compatibility/2006" xmlns:aink="http://schemas.microsoft.com/office/drawing/2016/ink" xmlns:am3d="http://schemas.microsoft.com/office/drawing/2017/model3d" xmlns:o="urn:schemas-microsoft-com:office:office" xmlns:oel="http://schemas.microsoft.com/office/2019/extlst" xmlns:r="http://schemas.openxmlformats.org/officeDocument/2006/relationships" xmlns:m="http://schemas.openxmlformats.org/officeDocument/2006/math" xmlns:v="urn:schemas-microsoft-com:vml" xmlns:wp14="http://schemas.microsoft.com/office/word/2010/wordprocessingDrawing" xmlns:wp="http://schemas.openxmlformats.org/drawingml/2006/wordprocessingDrawing" xmlns:w10="urn:schemas-microsoft-com:office:word" xmlns:w="http://schemas.openxmlformats.org/wordprocessingml/2006/main" xmlns:w14="http://schemas.microsoft.com/office/word/2010/wordml" xmlns:w15="http://schemas.microsoft.com/office/word/2012/wordml" xmlns:w16cex="http://schemas.microsoft.com/office/word/2018/wordml/cex" xmlns:w16cid="http://schemas.microsoft.com/office/word/2016/wordml/cid" xmlns:w16="http://schemas.microsoft.com/office/word/2018/wordml" xmlns:w16sdtdh="http://schemas.microsoft.com/office/word/2020/wordml/sdtdatahash" xmlns:w16se="http://schemas.microsoft.com/office/word/2015/wordml/symex" xmlns:wpg="http://schemas.microsoft.com/office/word/2010/wordprocessingGroup" xmlns:wpi="http://schemas.microsoft.com/office/word/2010/wordprocessingInk" xmlns:wne="http://schemas.microsoft.com/office/word/2006/wordml" xmlns:wps="http://schemas.microsoft.com/office/word/2010/wordprocessingShape" mc:Ignorable="w14 w15 w16se w16cid w16 w16cex w16sdtdh wp14">
+<w:numbering xmlns:wpc="http://schemas.microsoft.com/office/word/2010/wordprocessingCanvas" xmlns:cx="http://schemas.microsoft.com/office/drawing/2014/chartex" xmlns:cx1="http://schemas.microsoft.com/office/drawing/2015/9/8/chartex" xmlns:cx2="http://schemas.microsoft.com/office/drawing/2015/10/21/chartex" xmlns:cx3="http://schemas.microsoft.com/office/drawing/2016/5/9/chartex" xmlns:cx4="http://schemas.microsoft.com/office/drawing/2016/5/10/chartex" xmlns:cx5="http://schemas.microsoft.com/office/drawing/2016/5/11/chartex" xmlns:cx6="http://schemas.microsoft.com/office/drawing/2016/5/12/chartex" xmlns:cx7="http://schemas.microsoft.com/office/drawing/2016/5/13/chartex" xmlns:cx8="http://schemas.microsoft.com/office/drawing/2016/5/14/chartex" xmlns:mc="http://schemas.openxmlformats.org/markup-compatibility/2006" xmlns:aink="http://schemas.microsoft.com/office/drawing/2016/ink" xmlns:am3d="http://schemas.microsoft.com/office/drawing/2017/model3d" xmlns:o="urn:schemas-microsoft-com:office:office" xmlns:oel="http://schemas.microsoft.com/office/2019/extlst" xmlns:r="http://schemas.openxmlformats.org/officeDocument/2006/relationships" xmlns:m="http://schemas.openxmlformats.org/officeDocument/2006/math" xmlns:v="urn:schemas-microsoft-com:vml" xmlns:wp14="http://schemas.microsoft.com/office/word/2010/wordprocessingDrawing" xmlns:wp="http://schemas.openxmlformats.org/drawingml/2006/wordprocessingDrawing" xmlns:w10="urn:schemas-microsoft-com:office:word" xmlns:w="http://schemas.openxmlformats.org/wordprocessingml/2006/main" xmlns:w14="http://schemas.microsoft.com/office/word/2010/wordml" xmlns:w15="http://schemas.microsoft.com/office/word/2012/wordml" xmlns:w16cex="http://schemas.microsoft.com/office/word/2018/wordml/cex" xmlns:w16cid="http://schemas.microsoft.com/office/word/2016/wordml/cid" xmlns:w16="http://schemas.microsoft.com/office/word/2018/wordml" xmlns:w16du="http://schemas.microsoft.com/office/word/2023/wordml/word16du" xmlns:w16sdtdh="http://schemas.microsoft.com/office/word/2020/wordml/sdtdatahash" xmlns:w16sdtfl="http://schemas.microsoft.com/office/word/2024/wordml/sdtformatlock" xmlns:w16se="http://schemas.microsoft.com/office/word/2015/wordml/symex" xmlns:wpg="http://schemas.microsoft.com/office/word/2010/wordprocessingGroup" xmlns:wpi="http://schemas.microsoft.com/office/word/2010/wordprocessingInk" xmlns:wne="http://schemas.microsoft.com/office/word/2006/wordml" xmlns:wps="http://schemas.microsoft.com/office/word/2010/wordprocessingShape" mc:Ignorable="w14 w15 w16se w16cid w16 w16cex w16sdtdh w16sdtfl w16du wp14">
   <w:abstractNum w:abstractNumId="0" w15:restartNumberingAfterBreak="0">
     <w:nsid w:val="04EC7F62"/>
     <w:multiLevelType w:val="hybridMultilevel"/>
@@ -4474,7 +4532,7 @@
 </file>
 
 <file path=word/styles.xml><?xml version="1.0" encoding="utf-8"?>
-<w:styles xmlns:mc="http://schemas.openxmlformats.org/markup-compatibility/2006" xmlns:r="http://schemas.openxmlformats.org/officeDocument/2006/relationships" xmlns:w="http://schemas.openxmlformats.org/wordprocessingml/2006/main" xmlns:w14="http://schemas.microsoft.com/office/word/2010/wordml" xmlns:w15="http://schemas.microsoft.com/office/word/2012/wordml" xmlns:w16cex="http://schemas.microsoft.com/office/word/2018/wordml/cex" xmlns:w16cid="http://schemas.microsoft.com/office/word/2016/wordml/cid" xmlns:w16="http://schemas.microsoft.com/office/word/2018/wordml" xmlns:w16sdtdh="http://schemas.microsoft.com/office/word/2020/wordml/sdtdatahash" xmlns:w16se="http://schemas.microsoft.com/office/word/2015/wordml/symex" mc:Ignorable="w14 w15 w16se w16cid w16 w16cex w16sdtdh">
+<w:styles xmlns:mc="http://schemas.openxmlformats.org/markup-compatibility/2006" xmlns:r="http://schemas.openxmlformats.org/officeDocument/2006/relationships" xmlns:w="http://schemas.openxmlformats.org/wordprocessingml/2006/main" xmlns:w14="http://schemas.microsoft.com/office/word/2010/wordml" xmlns:w15="http://schemas.microsoft.com/office/word/2012/wordml" xmlns:w16cex="http://schemas.microsoft.com/office/word/2018/wordml/cex" xmlns:w16cid="http://schemas.microsoft.com/office/word/2016/wordml/cid" xmlns:w16="http://schemas.microsoft.com/office/word/2018/wordml" xmlns:w16du="http://schemas.microsoft.com/office/word/2023/wordml/word16du" xmlns:w16sdtdh="http://schemas.microsoft.com/office/word/2020/wordml/sdtdatahash" xmlns:w16sdtfl="http://schemas.microsoft.com/office/word/2024/wordml/sdtformatlock" xmlns:w16se="http://schemas.microsoft.com/office/word/2015/wordml/symex" mc:Ignorable="w14 w15 w16se w16cid w16 w16cex w16sdtdh w16sdtfl w16du">
   <w:docDefaults>
     <w:rPrDefault>
       <w:rPr>

</xml_diff>